<commit_message>
add snow TR data pheno
</commit_message>
<xml_diff>
--- a/data/data_TR_pheno/Mat_and_Met_flowering_data_Zackenberg.docx
+++ b/data/data_TR_pheno/Mat_and_Met_flowering_data_Zackenberg.docx
@@ -15,10 +15,9 @@
           <w:bCs/>
           <w:sz w:val="44"/>
           <w:szCs w:val="44"/>
-          <w:lang w:val="fr-CA"/>
-        </w:rPr>
-      </w:pPr>
-      <w:proofErr w:type="spellStart"/>
+          <w:lang w:val="en-US"/>
+        </w:rPr>
+      </w:pPr>
       <w:r>
         <w:rPr>
           <w:rFonts w:ascii="Cambria" w:hAnsi="Cambria"/>
@@ -26,45 +25,9 @@
           <w:bCs/>
           <w:sz w:val="44"/>
           <w:szCs w:val="44"/>
-          <w:lang w:val="fr-CA"/>
-        </w:rPr>
-        <w:t>Flowering</w:t>
-      </w:r>
-      <w:proofErr w:type="spellEnd"/>
-      <w:r>
-        <w:rPr>
-          <w:rFonts w:ascii="Cambria" w:hAnsi="Cambria"/>
-          <w:b/>
-          <w:bCs/>
-          <w:sz w:val="44"/>
-          <w:szCs w:val="44"/>
-          <w:lang w:val="fr-CA"/>
-        </w:rPr>
-        <w:t xml:space="preserve"> </w:t>
-      </w:r>
-      <w:proofErr w:type="spellStart"/>
-      <w:r>
-        <w:rPr>
-          <w:rFonts w:ascii="Cambria" w:hAnsi="Cambria"/>
-          <w:b/>
-          <w:bCs/>
-          <w:sz w:val="44"/>
-          <w:szCs w:val="44"/>
-          <w:lang w:val="fr-CA"/>
-        </w:rPr>
-        <w:t>abandance</w:t>
-      </w:r>
-      <w:proofErr w:type="spellEnd"/>
-      <w:r>
-        <w:rPr>
-          <w:rFonts w:ascii="Cambria" w:hAnsi="Cambria"/>
-          <w:b/>
-          <w:bCs/>
-          <w:sz w:val="44"/>
-          <w:szCs w:val="44"/>
-          <w:lang w:val="fr-CA"/>
-        </w:rPr>
-        <w:t xml:space="preserve"> data Zackenberg</w:t>
+          <w:lang w:val="en-US"/>
+        </w:rPr>
+        <w:t>Flowering abandance data Zackenberg</w:t>
       </w:r>
     </w:p>
     <w:p>
@@ -121,7 +84,7 @@
       <w:hyperlink r:id="rId5" w:history="1">
         <w:r>
           <w:rPr>
-            <w:rStyle w:val="Lienhypertexte"/>
+            <w:rStyle w:val="Hyperlien"/>
             <w:rFonts w:ascii="Cambria" w:hAnsi="Cambria"/>
             <w:lang w:val="en-US"/>
           </w:rPr>
@@ -182,21 +145,12 @@
           <w:lang w:val="en-US"/>
         </w:rPr>
       </w:pPr>
-      <w:proofErr w:type="spellStart"/>
-      <w:r>
-        <w:rPr>
-          <w:rFonts w:ascii="Cambria" w:hAnsi="Cambria"/>
-          <w:lang w:val="en-US"/>
-        </w:rPr>
-        <w:t>Biobasis</w:t>
-      </w:r>
-      <w:proofErr w:type="spellEnd"/>
-      <w:r>
-        <w:rPr>
-          <w:rFonts w:ascii="Cambria" w:hAnsi="Cambria"/>
-          <w:lang w:val="en-US"/>
-        </w:rPr>
-        <w:t>, Zackenberg, 2019, section 1.1 &amp; 1.2 (PDF attached)</w:t>
+      <w:r>
+        <w:rPr>
+          <w:rFonts w:ascii="Cambria" w:hAnsi="Cambria"/>
+          <w:lang w:val="en-US"/>
+        </w:rPr>
+        <w:t>Biobasis, Zackenberg, 2019, section 1.1 &amp; 1.2 (PDF attached)</w:t>
       </w:r>
     </w:p>
     <w:p>
@@ -211,45 +165,12 @@
     <w:p>
       <w:pPr>
         <w:pStyle w:val="Titre1"/>
-        <w:rPr>
-          <w:color w:val="0D0D0D" w:themeColor="text1" w:themeTint="F2"/>
-        </w:rPr>
-      </w:pPr>
-      <w:r>
-        <w:rPr>
-          <w:color w:val="0D0D0D" w:themeColor="text1" w:themeTint="F2"/>
-        </w:rPr>
+      </w:pPr>
+      <w:r>
         <w:t xml:space="preserve">Final dataset: </w:t>
       </w:r>
       <w:r>
-        <w:rPr>
-          <w:color w:val="0D0D0D" w:themeColor="text1" w:themeTint="F2"/>
-        </w:rPr>
-        <w:t>dim=</w:t>
-      </w:r>
-      <w:r>
-        <w:rPr>
-          <w:color w:val="0D0D0D" w:themeColor="text1" w:themeTint="F2"/>
-        </w:rPr>
-        <w:t>751</w:t>
-      </w:r>
-      <w:r>
-        <w:rPr>
-          <w:color w:val="0D0D0D" w:themeColor="text1" w:themeTint="F2"/>
-        </w:rPr>
-        <w:t xml:space="preserve"> rows, </w:t>
-      </w:r>
-      <w:r>
-        <w:rPr>
-          <w:color w:val="0D0D0D" w:themeColor="text1" w:themeTint="F2"/>
-        </w:rPr>
-        <w:t>7</w:t>
-      </w:r>
-      <w:r>
-        <w:rPr>
-          <w:color w:val="0D0D0D" w:themeColor="text1" w:themeTint="F2"/>
-        </w:rPr>
-        <w:t xml:space="preserve"> cols</w:t>
+        <w:t>dim=751 rows, 7 cols</w:t>
       </w:r>
     </w:p>
     <w:p>
@@ -329,126 +250,8 @@
           <w:rFonts w:ascii="Cambria" w:hAnsi="Cambria"/>
           <w:lang w:val="en-US"/>
         </w:rPr>
-        <w:t xml:space="preserve">Species: (x6 with Salix male and female, see detail below) </w:t>
-      </w:r>
-      <w:r>
-        <w:rPr>
-          <w:rFonts w:ascii="Cambria" w:hAnsi="Cambria"/>
-          <w:lang w:val="en-US"/>
-        </w:rPr>
-        <w:t>CAS</w:t>
-      </w:r>
-      <w:r>
-        <w:rPr>
-          <w:rFonts w:ascii="Cambria" w:hAnsi="Cambria"/>
-          <w:lang w:val="en-US"/>
-        </w:rPr>
-        <w:t xml:space="preserve">, </w:t>
-      </w:r>
-      <w:r>
-        <w:rPr>
-          <w:rFonts w:ascii="Cambria" w:hAnsi="Cambria"/>
-          <w:lang w:val="en-US"/>
-        </w:rPr>
-        <w:t>DRY</w:t>
-      </w:r>
-      <w:r>
-        <w:rPr>
-          <w:rFonts w:ascii="Cambria" w:hAnsi="Cambria"/>
-          <w:lang w:val="en-US"/>
-        </w:rPr>
-        <w:t xml:space="preserve">, </w:t>
-      </w:r>
-      <w:r>
-        <w:rPr>
-          <w:rFonts w:ascii="Cambria" w:hAnsi="Cambria"/>
-          <w:lang w:val="en-US"/>
-        </w:rPr>
-        <w:t>PAP</w:t>
-      </w:r>
-      <w:r>
-        <w:rPr>
-          <w:rFonts w:ascii="Cambria" w:hAnsi="Cambria"/>
-          <w:lang w:val="en-US"/>
-        </w:rPr>
-        <w:t xml:space="preserve">, </w:t>
-      </w:r>
-      <w:r>
-        <w:rPr>
-          <w:rFonts w:ascii="Cambria" w:hAnsi="Cambria"/>
-          <w:lang w:val="en-US"/>
-        </w:rPr>
-        <w:t>SAX</w:t>
-      </w:r>
-      <w:r>
-        <w:rPr>
-          <w:rFonts w:ascii="Cambria" w:hAnsi="Cambria"/>
-          <w:lang w:val="en-US"/>
-        </w:rPr>
-        <w:t xml:space="preserve">, </w:t>
-      </w:r>
-      <w:r>
-        <w:rPr>
-          <w:rFonts w:ascii="Cambria" w:hAnsi="Cambria"/>
-          <w:lang w:val="en-US"/>
-        </w:rPr>
-        <w:t>SIL</w:t>
-      </w:r>
-      <w:r>
-        <w:rPr>
-          <w:rFonts w:ascii="Cambria" w:hAnsi="Cambria"/>
-          <w:lang w:val="en-US"/>
-        </w:rPr>
-        <w:t xml:space="preserve">, </w:t>
-      </w:r>
-      <w:proofErr w:type="spellStart"/>
-      <w:r>
-        <w:rPr>
-          <w:rFonts w:ascii="Cambria" w:hAnsi="Cambria"/>
-          <w:lang w:val="en-US"/>
-        </w:rPr>
-        <w:t>SAL_</w:t>
-      </w:r>
-      <w:proofErr w:type="gramStart"/>
-      <w:r>
-        <w:rPr>
-          <w:rFonts w:ascii="Cambria" w:hAnsi="Cambria"/>
-          <w:lang w:val="en-US"/>
-        </w:rPr>
-        <w:t>male</w:t>
-      </w:r>
-      <w:proofErr w:type="spellEnd"/>
-      <w:r>
-        <w:rPr>
-          <w:rFonts w:ascii="Cambria" w:hAnsi="Cambria"/>
-          <w:lang w:val="en-US"/>
-        </w:rPr>
-        <w:t xml:space="preserve"> </w:t>
-      </w:r>
-      <w:r>
-        <w:rPr>
-          <w:rFonts w:ascii="Cambria" w:hAnsi="Cambria"/>
-          <w:lang w:val="en-US"/>
-        </w:rPr>
-        <w:t>,</w:t>
-      </w:r>
-      <w:proofErr w:type="gramEnd"/>
-      <w:r>
-        <w:rPr>
-          <w:rFonts w:ascii="Cambria" w:hAnsi="Cambria"/>
-          <w:lang w:val="en-US"/>
-        </w:rPr>
-        <w:t xml:space="preserve"> </w:t>
-      </w:r>
-      <w:proofErr w:type="spellStart"/>
-      <w:r>
-        <w:rPr>
-          <w:rFonts w:ascii="Cambria" w:hAnsi="Cambria"/>
-          <w:lang w:val="en-US"/>
-        </w:rPr>
-        <w:t>SAL_female</w:t>
-      </w:r>
-      <w:proofErr w:type="spellEnd"/>
+        <w:t>Species: (x6 with Salix male and female, see detail below) CAS, DRY, PAP, SAX, SIL, SAL_male , SAL_female</w:t>
+      </w:r>
     </w:p>
     <w:p>
       <w:pPr>
@@ -469,392 +272,7 @@
           <w:rFonts w:ascii="Cambria" w:hAnsi="Cambria"/>
           <w:lang w:val="en-US"/>
         </w:rPr>
-        <w:t xml:space="preserve">Plot: (x28), </w:t>
-      </w:r>
-      <w:r>
-        <w:rPr>
-          <w:rFonts w:ascii="Cambria" w:hAnsi="Cambria"/>
-          <w:lang w:val="en-US"/>
-        </w:rPr>
-        <w:t>Cas1</w:t>
-      </w:r>
-      <w:r>
-        <w:rPr>
-          <w:rFonts w:ascii="Cambria" w:hAnsi="Cambria"/>
-          <w:lang w:val="en-US"/>
-        </w:rPr>
-        <w:t xml:space="preserve">, </w:t>
-      </w:r>
-      <w:r>
-        <w:rPr>
-          <w:rFonts w:ascii="Cambria" w:hAnsi="Cambria"/>
-          <w:lang w:val="en-US"/>
-        </w:rPr>
-        <w:t>Cas2</w:t>
-      </w:r>
-      <w:r>
-        <w:rPr>
-          <w:rFonts w:ascii="Cambria" w:hAnsi="Cambria"/>
-          <w:lang w:val="en-US"/>
-        </w:rPr>
-        <w:t xml:space="preserve">, </w:t>
-      </w:r>
-      <w:r>
-        <w:rPr>
-          <w:rFonts w:ascii="Cambria" w:hAnsi="Cambria"/>
-          <w:lang w:val="en-US"/>
-        </w:rPr>
-        <w:t>Cas3</w:t>
-      </w:r>
-      <w:r>
-        <w:rPr>
-          <w:rFonts w:ascii="Cambria" w:hAnsi="Cambria"/>
-          <w:lang w:val="en-US"/>
-        </w:rPr>
-        <w:t xml:space="preserve">, </w:t>
-      </w:r>
-      <w:r>
-        <w:rPr>
-          <w:rFonts w:ascii="Cambria" w:hAnsi="Cambria"/>
-          <w:lang w:val="en-US"/>
-        </w:rPr>
-        <w:t>Cas4</w:t>
-      </w:r>
-      <w:r>
-        <w:rPr>
-          <w:rFonts w:ascii="Cambria" w:hAnsi="Cambria"/>
-          <w:lang w:val="en-US"/>
-        </w:rPr>
-        <w:t xml:space="preserve">, </w:t>
-      </w:r>
-      <w:r>
-        <w:rPr>
-          <w:rFonts w:ascii="Cambria" w:hAnsi="Cambria"/>
-          <w:lang w:val="en-US"/>
-        </w:rPr>
-        <w:t>Dry1</w:t>
-      </w:r>
-      <w:r>
-        <w:rPr>
-          <w:rFonts w:ascii="Cambria" w:hAnsi="Cambria"/>
-          <w:lang w:val="en-US"/>
-        </w:rPr>
-        <w:t xml:space="preserve">, </w:t>
-      </w:r>
-      <w:r>
-        <w:rPr>
-          <w:rFonts w:ascii="Cambria" w:hAnsi="Cambria"/>
-          <w:lang w:val="en-US"/>
-        </w:rPr>
-        <w:t>Dry2</w:t>
-      </w:r>
-      <w:r>
-        <w:rPr>
-          <w:rFonts w:ascii="Cambria" w:hAnsi="Cambria"/>
-          <w:lang w:val="en-US"/>
-        </w:rPr>
-        <w:t xml:space="preserve">, </w:t>
-      </w:r>
-      <w:r>
-        <w:rPr>
-          <w:rFonts w:ascii="Cambria" w:hAnsi="Cambria"/>
-          <w:lang w:val="en-US"/>
-        </w:rPr>
-        <w:t>Dry3</w:t>
-      </w:r>
-      <w:r>
-        <w:rPr>
-          <w:rFonts w:ascii="Cambria" w:hAnsi="Cambria"/>
-          <w:lang w:val="en-US"/>
-        </w:rPr>
-        <w:t xml:space="preserve">, </w:t>
-      </w:r>
-      <w:r>
-        <w:rPr>
-          <w:rFonts w:ascii="Cambria" w:hAnsi="Cambria"/>
-          <w:lang w:val="en-US"/>
-        </w:rPr>
-        <w:t>Dry4</w:t>
-      </w:r>
-      <w:r>
-        <w:rPr>
-          <w:rFonts w:ascii="Cambria" w:hAnsi="Cambria"/>
-          <w:lang w:val="en-US"/>
-        </w:rPr>
-        <w:t xml:space="preserve">, </w:t>
-      </w:r>
-      <w:r>
-        <w:rPr>
-          <w:rFonts w:ascii="Cambria" w:hAnsi="Cambria"/>
-          <w:lang w:val="en-US"/>
-        </w:rPr>
-        <w:t>Dry5</w:t>
-      </w:r>
-      <w:r>
-        <w:rPr>
-          <w:rFonts w:ascii="Cambria" w:hAnsi="Cambria"/>
-          <w:lang w:val="en-US"/>
-        </w:rPr>
-        <w:t xml:space="preserve">, </w:t>
-      </w:r>
-      <w:r>
-        <w:rPr>
-          <w:rFonts w:ascii="Cambria" w:hAnsi="Cambria"/>
-          <w:lang w:val="en-US"/>
-        </w:rPr>
-        <w:t>Dry6</w:t>
-      </w:r>
-      <w:r>
-        <w:rPr>
-          <w:rFonts w:ascii="Cambria" w:hAnsi="Cambria"/>
-          <w:lang w:val="en-US"/>
-        </w:rPr>
-        <w:t xml:space="preserve">, </w:t>
-      </w:r>
-      <w:r>
-        <w:rPr>
-          <w:rFonts w:ascii="Cambria" w:hAnsi="Cambria"/>
-          <w:lang w:val="en-US"/>
-        </w:rPr>
-        <w:t>Pap1</w:t>
-      </w:r>
-      <w:r>
-        <w:rPr>
-          <w:rFonts w:ascii="Cambria" w:hAnsi="Cambria"/>
-          <w:lang w:val="en-US"/>
-        </w:rPr>
-        <w:t xml:space="preserve">, </w:t>
-      </w:r>
-      <w:r>
-        <w:rPr>
-          <w:rFonts w:ascii="Cambria" w:hAnsi="Cambria"/>
-          <w:lang w:val="en-US"/>
-        </w:rPr>
-        <w:t>Pap2</w:t>
-      </w:r>
-      <w:r>
-        <w:rPr>
-          <w:rFonts w:ascii="Cambria" w:hAnsi="Cambria"/>
-          <w:lang w:val="en-US"/>
-        </w:rPr>
-        <w:t xml:space="preserve">, </w:t>
-      </w:r>
-      <w:r>
-        <w:rPr>
-          <w:rFonts w:ascii="Cambria" w:hAnsi="Cambria"/>
-          <w:lang w:val="en-US"/>
-        </w:rPr>
-        <w:t>Pap3</w:t>
-      </w:r>
-      <w:r>
-        <w:rPr>
-          <w:rFonts w:ascii="Cambria" w:hAnsi="Cambria"/>
-          <w:lang w:val="en-US"/>
-        </w:rPr>
-        <w:t xml:space="preserve">, </w:t>
-      </w:r>
-      <w:r>
-        <w:rPr>
-          <w:rFonts w:ascii="Cambria" w:hAnsi="Cambria"/>
-          <w:lang w:val="en-US"/>
-        </w:rPr>
-        <w:t>Pap4</w:t>
-      </w:r>
-      <w:r>
-        <w:rPr>
-          <w:rFonts w:ascii="Cambria" w:hAnsi="Cambria"/>
-          <w:lang w:val="en-US"/>
-        </w:rPr>
-        <w:t xml:space="preserve">, </w:t>
-      </w:r>
-      <w:r>
-        <w:rPr>
-          <w:rFonts w:ascii="Cambria" w:hAnsi="Cambria"/>
-          <w:lang w:val="en-US"/>
-        </w:rPr>
-        <w:t>Sax1</w:t>
-      </w:r>
-      <w:r>
-        <w:rPr>
-          <w:rFonts w:ascii="Cambria" w:hAnsi="Cambria"/>
-          <w:lang w:val="en-US"/>
-        </w:rPr>
-        <w:t xml:space="preserve">, </w:t>
-      </w:r>
-      <w:r>
-        <w:rPr>
-          <w:rFonts w:ascii="Cambria" w:hAnsi="Cambria"/>
-          <w:lang w:val="en-US"/>
-        </w:rPr>
-        <w:t>Sax2</w:t>
-      </w:r>
-      <w:r>
-        <w:rPr>
-          <w:rFonts w:ascii="Cambria" w:hAnsi="Cambria"/>
-          <w:lang w:val="en-US"/>
-        </w:rPr>
-        <w:t xml:space="preserve">, </w:t>
-      </w:r>
-      <w:r>
-        <w:rPr>
-          <w:rFonts w:ascii="Cambria" w:hAnsi="Cambria"/>
-          <w:lang w:val="en-US"/>
-        </w:rPr>
-        <w:t>Sax3</w:t>
-      </w:r>
-      <w:r>
-        <w:rPr>
-          <w:rFonts w:ascii="Cambria" w:hAnsi="Cambria"/>
-          <w:lang w:val="en-US"/>
-        </w:rPr>
-        <w:t xml:space="preserve">, </w:t>
-      </w:r>
-      <w:r>
-        <w:rPr>
-          <w:rFonts w:ascii="Cambria" w:hAnsi="Cambria"/>
-          <w:lang w:val="en-US"/>
-        </w:rPr>
-        <w:t>Sil1</w:t>
-      </w:r>
-      <w:r>
-        <w:rPr>
-          <w:rFonts w:ascii="Cambria" w:hAnsi="Cambria"/>
-          <w:lang w:val="en-US"/>
-        </w:rPr>
-        <w:t xml:space="preserve">, </w:t>
-      </w:r>
-      <w:r>
-        <w:rPr>
-          <w:rFonts w:ascii="Cambria" w:hAnsi="Cambria"/>
-          <w:lang w:val="en-US"/>
-        </w:rPr>
-        <w:t>Sil2</w:t>
-      </w:r>
-      <w:r>
-        <w:rPr>
-          <w:rFonts w:ascii="Cambria" w:hAnsi="Cambria"/>
-          <w:lang w:val="en-US"/>
-        </w:rPr>
-        <w:t xml:space="preserve">, </w:t>
-      </w:r>
-      <w:r>
-        <w:rPr>
-          <w:rFonts w:ascii="Cambria" w:hAnsi="Cambria"/>
-          <w:lang w:val="en-US"/>
-        </w:rPr>
-        <w:t>Sil3</w:t>
-      </w:r>
-      <w:r>
-        <w:rPr>
-          <w:rFonts w:ascii="Cambria" w:hAnsi="Cambria"/>
-          <w:lang w:val="en-US"/>
-        </w:rPr>
-        <w:t xml:space="preserve">, </w:t>
-      </w:r>
-      <w:r>
-        <w:rPr>
-          <w:rFonts w:ascii="Cambria" w:hAnsi="Cambria"/>
-          <w:lang w:val="en-US"/>
-        </w:rPr>
-        <w:t>Sil4</w:t>
-      </w:r>
-      <w:r>
-        <w:rPr>
-          <w:rFonts w:ascii="Cambria" w:hAnsi="Cambria"/>
-          <w:lang w:val="en-US"/>
-        </w:rPr>
-        <w:t xml:space="preserve">, </w:t>
-      </w:r>
-      <w:r>
-        <w:rPr>
-          <w:rFonts w:ascii="Cambria" w:hAnsi="Cambria"/>
-          <w:lang w:val="en-US"/>
-        </w:rPr>
-        <w:t>Sal1</w:t>
-      </w:r>
-      <w:r>
-        <w:rPr>
-          <w:rFonts w:ascii="Cambria" w:hAnsi="Cambria"/>
-          <w:lang w:val="en-US"/>
-        </w:rPr>
-        <w:t xml:space="preserve">, </w:t>
-      </w:r>
-      <w:r>
-        <w:rPr>
-          <w:rFonts w:ascii="Cambria" w:hAnsi="Cambria"/>
-          <w:lang w:val="en-US"/>
-        </w:rPr>
-        <w:t>Sal2</w:t>
-      </w:r>
-      <w:r>
-        <w:rPr>
-          <w:rFonts w:ascii="Cambria" w:hAnsi="Cambria"/>
-          <w:lang w:val="en-US"/>
-        </w:rPr>
-        <w:t xml:space="preserve">, </w:t>
-      </w:r>
-      <w:r>
-        <w:rPr>
-          <w:rFonts w:ascii="Cambria" w:hAnsi="Cambria"/>
-          <w:lang w:val="en-US"/>
-        </w:rPr>
-        <w:t>Sal3</w:t>
-      </w:r>
-      <w:r>
-        <w:rPr>
-          <w:rFonts w:ascii="Cambria" w:hAnsi="Cambria"/>
-          <w:lang w:val="en-US"/>
-        </w:rPr>
-        <w:t xml:space="preserve">, </w:t>
-      </w:r>
-      <w:r>
-        <w:rPr>
-          <w:rFonts w:ascii="Cambria" w:hAnsi="Cambria"/>
-          <w:lang w:val="en-US"/>
-        </w:rPr>
-        <w:t>Sal4</w:t>
-      </w:r>
-      <w:r>
-        <w:rPr>
-          <w:rFonts w:ascii="Cambria" w:hAnsi="Cambria"/>
-          <w:lang w:val="en-US"/>
-        </w:rPr>
-        <w:t xml:space="preserve">, </w:t>
-      </w:r>
-      <w:r>
-        <w:rPr>
-          <w:rFonts w:ascii="Cambria" w:hAnsi="Cambria"/>
-          <w:lang w:val="en-US"/>
-        </w:rPr>
-        <w:t>Sal5</w:t>
-      </w:r>
-      <w:r>
-        <w:rPr>
-          <w:rFonts w:ascii="Cambria" w:hAnsi="Cambria"/>
-          <w:lang w:val="en-US"/>
-        </w:rPr>
-        <w:t xml:space="preserve">, </w:t>
-      </w:r>
-      <w:r>
-        <w:rPr>
-          <w:rFonts w:ascii="Cambria" w:hAnsi="Cambria"/>
-          <w:lang w:val="en-US"/>
-        </w:rPr>
-        <w:t>Sal6</w:t>
-      </w:r>
-      <w:r>
-        <w:rPr>
-          <w:rFonts w:ascii="Cambria" w:hAnsi="Cambria"/>
-          <w:lang w:val="en-US"/>
-        </w:rPr>
-        <w:t xml:space="preserve">, </w:t>
-      </w:r>
-      <w:r>
-        <w:rPr>
-          <w:rFonts w:ascii="Cambria" w:hAnsi="Cambria"/>
-          <w:lang w:val="en-US"/>
-        </w:rPr>
-        <w:t>Sal7</w:t>
+        <w:t>Plot: (x28), Cas1, Cas2, Cas3, Cas4, Dry1, Dry2, Dry3, Dry4, Dry5, Dry6, Pap1, Pap2, Pap3, Pap4, Sax1, Sax2, Sax3, Sil1, Sil2, Sil3, Sil4, Sal1, Sal2, Sal3, Sal4, Sal5, Sal6, Sal7</w:t>
       </w:r>
     </w:p>
     <w:p>
@@ -871,21 +289,12 @@
           <w:lang w:val="en-US"/>
         </w:rPr>
       </w:pPr>
-      <w:proofErr w:type="spellStart"/>
-      <w:r>
-        <w:rPr>
-          <w:rFonts w:ascii="Cambria" w:hAnsi="Cambria"/>
-          <w:lang w:val="en-US"/>
-        </w:rPr>
-        <w:t>Plot_size</w:t>
-      </w:r>
-      <w:proofErr w:type="spellEnd"/>
-      <w:r>
-        <w:rPr>
-          <w:rFonts w:ascii="Cambria" w:hAnsi="Cambria"/>
-          <w:lang w:val="en-US"/>
-        </w:rPr>
-        <w:t>: range from 1 to 300 m2</w:t>
+      <w:r>
+        <w:rPr>
+          <w:rFonts w:ascii="Cambria" w:hAnsi="Cambria"/>
+          <w:lang w:val="en-US"/>
+        </w:rPr>
+        <w:t>Plot_size: range from 1 to 300 m2</w:t>
       </w:r>
     </w:p>
     <w:p>
@@ -902,21 +311,12 @@
           <w:lang w:val="en-US"/>
         </w:rPr>
       </w:pPr>
-      <w:proofErr w:type="spellStart"/>
-      <w:r>
-        <w:rPr>
-          <w:rFonts w:ascii="Cambria" w:hAnsi="Cambria"/>
-          <w:lang w:val="en-US"/>
-        </w:rPr>
-        <w:t>TotalFlower</w:t>
-      </w:r>
-      <w:proofErr w:type="spellEnd"/>
-      <w:r>
-        <w:rPr>
-          <w:rFonts w:ascii="Cambria" w:hAnsi="Cambria"/>
-          <w:lang w:val="en-US"/>
-        </w:rPr>
-        <w:t>: total number of flowers recorded on the plot for a given year.</w:t>
+      <w:r>
+        <w:rPr>
+          <w:rFonts w:ascii="Cambria" w:hAnsi="Cambria"/>
+          <w:lang w:val="en-US"/>
+        </w:rPr>
+        <w:t>TotalFlower: total number of flowers recorded on the plot for a given year.</w:t>
       </w:r>
     </w:p>
     <w:p>
@@ -938,33 +338,8 @@
           <w:rFonts w:ascii="Cambria" w:hAnsi="Cambria"/>
           <w:lang w:val="en-US"/>
         </w:rPr>
-        <w:t xml:space="preserve">Flow_m2: flower density per plot= </w:t>
-      </w:r>
-      <w:proofErr w:type="spellStart"/>
-      <w:r>
-        <w:rPr>
-          <w:rFonts w:ascii="Cambria" w:hAnsi="Cambria"/>
-          <w:lang w:val="en-US"/>
-        </w:rPr>
-        <w:t>TotalFlower</w:t>
-      </w:r>
-      <w:proofErr w:type="spellEnd"/>
-      <w:r>
-        <w:rPr>
-          <w:rFonts w:ascii="Cambria" w:hAnsi="Cambria"/>
-          <w:lang w:val="en-US"/>
-        </w:rPr>
-        <w:t>/</w:t>
-      </w:r>
-      <w:proofErr w:type="spellStart"/>
-      <w:r>
-        <w:rPr>
-          <w:rFonts w:ascii="Cambria" w:hAnsi="Cambria"/>
-          <w:lang w:val="en-US"/>
-        </w:rPr>
-        <w:t>Plot_size</w:t>
-      </w:r>
-      <w:proofErr w:type="spellEnd"/>
+        <w:t>Flow_m2: flower density per plot= TotalFlower/Plot_size</w:t>
+      </w:r>
     </w:p>
     <w:p>
       <w:pPr>
@@ -987,6 +362,7 @@
       <w:r>
         <w:rPr>
           <w:rFonts w:ascii="Cambria" w:hAnsi="Cambria"/>
+          <w:noProof/>
           <w:lang w:val="fr-CA"/>
         </w:rPr>
         <w:drawing>
@@ -1203,21 +579,14 @@
         <w:spacing w:line="276" w:lineRule="auto"/>
         <w:rPr>
           <w:rFonts w:ascii="Cambria" w:hAnsi="Cambria"/>
-          <w:lang w:val="en-US"/>
         </w:rPr>
       </w:pPr>
     </w:p>
     <w:p>
       <w:pPr>
         <w:pStyle w:val="Titre1"/>
-        <w:rPr>
-          <w:color w:val="0D0D0D" w:themeColor="text1" w:themeTint="F2"/>
-        </w:rPr>
-      </w:pPr>
-      <w:r>
-        <w:rPr>
-          <w:color w:val="0D0D0D" w:themeColor="text1" w:themeTint="F2"/>
-        </w:rPr>
+      </w:pPr>
+      <w:r>
         <w:lastRenderedPageBreak/>
         <w:t>Material and Methods</w:t>
       </w:r>
@@ -1276,37 +645,15 @@
         </w:rPr>
         <w:t>(</w:t>
       </w:r>
-      <w:r>
-        <w:rPr>
-          <w:rFonts w:ascii="Cambria" w:hAnsi="Cambria"/>
-        </w:rPr>
-        <w:fldChar w:fldCharType="begin"/>
-      </w:r>
-      <w:r>
-        <w:rPr>
-          <w:rFonts w:ascii="Cambria" w:hAnsi="Cambria"/>
-        </w:rPr>
-        <w:instrText xml:space="preserve"> HYPERLINK "https://data.g-e-m.dk" </w:instrText>
-      </w:r>
-      <w:r>
-        <w:rPr>
-          <w:rFonts w:ascii="Cambria" w:hAnsi="Cambria"/>
-        </w:rPr>
-        <w:fldChar w:fldCharType="separate"/>
-      </w:r>
-      <w:r>
-        <w:rPr>
-          <w:rStyle w:val="Lienhypertexte"/>
-          <w:rFonts w:ascii="Cambria" w:hAnsi="Cambria"/>
-        </w:rPr>
-        <w:t>https://data.g-e-m.dk</w:t>
-      </w:r>
-      <w:r>
-        <w:rPr>
-          <w:rFonts w:ascii="Cambria" w:hAnsi="Cambria"/>
-        </w:rPr>
-        <w:fldChar w:fldCharType="end"/>
-      </w:r>
+      <w:hyperlink r:id="rId7" w:history="1">
+        <w:r>
+          <w:rPr>
+            <w:rStyle w:val="Hyperlien"/>
+            <w:rFonts w:ascii="Cambria" w:hAnsi="Cambria"/>
+          </w:rPr>
+          <w:t>https://data.g-e-m.dk</w:t>
+        </w:r>
+      </w:hyperlink>
       <w:r>
         <w:rPr>
           <w:rFonts w:ascii="Cambria" w:hAnsi="Cambria"/>
@@ -1624,291 +971,14 @@
         </w:rPr>
       </w:pPr>
     </w:p>
-    <w:p/>
-    <w:p>
-      <w:pPr>
-        <w:pStyle w:val="Titre1"/>
-        <w:rPr>
-          <w:color w:val="0D0D0D" w:themeColor="text1" w:themeTint="F2"/>
-        </w:rPr>
-      </w:pPr>
-      <w:r>
-        <w:rPr>
-          <w:color w:val="0D0D0D" w:themeColor="text1" w:themeTint="F2"/>
-        </w:rPr>
-        <w:t>Technical change made in the dataset in R</w:t>
-      </w:r>
-    </w:p>
-    <w:p>
-      <w:pPr>
-        <w:spacing w:line="276" w:lineRule="auto"/>
-        <w:rPr>
-          <w:rFonts w:ascii="Cambria" w:hAnsi="Cambria"/>
-          <w:lang w:val="en-US"/>
-        </w:rPr>
-      </w:pPr>
-      <w:r>
-        <w:rPr>
-          <w:rFonts w:ascii="Cambria" w:hAnsi="Cambria"/>
-          <w:lang w:val="en-US"/>
-        </w:rPr>
-        <w:t xml:space="preserve"># </w:t>
-      </w:r>
-      <w:proofErr w:type="gramStart"/>
-      <w:r>
-        <w:rPr>
-          <w:rFonts w:ascii="Cambria" w:hAnsi="Cambria"/>
-          <w:lang w:val="en-US"/>
-        </w:rPr>
-        <w:t>delete</w:t>
-      </w:r>
-      <w:proofErr w:type="gramEnd"/>
-      <w:r>
-        <w:rPr>
-          <w:rFonts w:ascii="Cambria" w:hAnsi="Cambria"/>
-          <w:lang w:val="en-US"/>
-        </w:rPr>
-        <w:t xml:space="preserve"> K, W, plots </w:t>
-      </w:r>
-      <w:r>
-        <w:rPr>
-          <w:rFonts w:ascii="Cambria" w:hAnsi="Cambria"/>
-          <w:lang w:val="en-US"/>
-        </w:rPr>
-        <w:t>+</w:t>
-      </w:r>
-      <w:r>
-        <w:rPr>
-          <w:rFonts w:ascii="Cambria" w:hAnsi="Cambria"/>
-          <w:lang w:val="en-US"/>
-        </w:rPr>
-        <w:t xml:space="preserve"> cas5, cas6, dry7, dry8 </w:t>
-      </w:r>
-      <w:r>
-        <w:rPr>
-          <w:rFonts w:ascii="Cambria" w:hAnsi="Cambria"/>
-          <w:lang w:val="en-US"/>
-        </w:rPr>
-        <w:t xml:space="preserve">as </w:t>
-      </w:r>
-      <w:r>
-        <w:rPr>
-          <w:rFonts w:ascii="Cambria" w:hAnsi="Cambria"/>
-          <w:lang w:val="en-US"/>
-        </w:rPr>
-        <w:t xml:space="preserve">half </w:t>
-      </w:r>
-      <w:r>
-        <w:rPr>
-          <w:rFonts w:ascii="Cambria" w:hAnsi="Cambria"/>
-          <w:lang w:val="en-US"/>
-        </w:rPr>
-        <w:t xml:space="preserve">has </w:t>
-      </w:r>
-      <w:r>
-        <w:rPr>
-          <w:rFonts w:ascii="Cambria" w:hAnsi="Cambria"/>
-          <w:lang w:val="en-US"/>
-        </w:rPr>
-        <w:t xml:space="preserve">no data </w:t>
-      </w:r>
-    </w:p>
-    <w:p>
-      <w:pPr>
-        <w:spacing w:line="276" w:lineRule="auto"/>
-        <w:rPr>
-          <w:rFonts w:ascii="Cambria" w:hAnsi="Cambria"/>
-          <w:lang w:val="en-US"/>
-        </w:rPr>
-      </w:pPr>
-      <w:r>
-        <w:rPr>
-          <w:rFonts w:ascii="Cambria" w:hAnsi="Cambria"/>
-          <w:lang w:val="en-US"/>
-        </w:rPr>
-        <w:t xml:space="preserve"># correct </w:t>
-      </w:r>
-      <w:r>
-        <w:rPr>
-          <w:rFonts w:ascii="Cambria" w:hAnsi="Cambria"/>
-          <w:lang w:val="en-US"/>
-        </w:rPr>
-        <w:t xml:space="preserve">Species name i.e. </w:t>
-      </w:r>
-      <w:proofErr w:type="gramStart"/>
-      <w:r>
-        <w:rPr>
-          <w:rFonts w:ascii="Cambria" w:hAnsi="Cambria"/>
-          <w:lang w:val="en-US"/>
-        </w:rPr>
-        <w:t>Sil ,</w:t>
-      </w:r>
-      <w:proofErr w:type="gramEnd"/>
-      <w:r>
-        <w:rPr>
-          <w:rFonts w:ascii="Cambria" w:hAnsi="Cambria"/>
-          <w:lang w:val="en-US"/>
-        </w:rPr>
-        <w:t xml:space="preserve"> Si </w:t>
-      </w:r>
-      <w:r>
-        <w:rPr>
-          <w:rFonts w:ascii="Cambria" w:hAnsi="Cambria"/>
-          <w:lang w:val="en-US"/>
-        </w:rPr>
-        <w:t>with SIL</w:t>
-      </w:r>
-    </w:p>
-    <w:p>
-      <w:pPr>
-        <w:spacing w:line="276" w:lineRule="auto"/>
-        <w:rPr>
-          <w:rFonts w:ascii="Cambria" w:hAnsi="Cambria"/>
-          <w:lang w:val="en-US"/>
-        </w:rPr>
-      </w:pPr>
-      <w:r>
-        <w:rPr>
-          <w:rFonts w:ascii="Cambria" w:hAnsi="Cambria"/>
-          <w:lang w:val="en-US"/>
-        </w:rPr>
-        <w:t>#</w:t>
-      </w:r>
-      <w:r>
-        <w:rPr>
-          <w:rFonts w:ascii="Cambria" w:hAnsi="Cambria"/>
-          <w:lang w:val="en-US"/>
-        </w:rPr>
-        <w:t xml:space="preserve"> SELECT "TOTALCOUNT"</w:t>
-      </w:r>
-      <w:r>
-        <w:rPr>
-          <w:rFonts w:ascii="Cambria" w:hAnsi="Cambria"/>
-          <w:lang w:val="en-US"/>
-        </w:rPr>
-        <w:t xml:space="preserve"> of the original dataset (from GEM)</w:t>
-      </w:r>
-    </w:p>
-    <w:p>
-      <w:pPr>
-        <w:spacing w:line="276" w:lineRule="auto"/>
-        <w:rPr>
-          <w:rFonts w:ascii="Cambria" w:hAnsi="Cambria"/>
-          <w:lang w:val="en-US"/>
-        </w:rPr>
-      </w:pPr>
-      <w:r>
-        <w:rPr>
-          <w:rFonts w:ascii="Cambria" w:hAnsi="Cambria"/>
-          <w:lang w:val="en-US"/>
-        </w:rPr>
-        <w:t># REPLACE Section = A-D, A-B with A</w:t>
-      </w:r>
-    </w:p>
-    <w:p>
-      <w:pPr>
-        <w:spacing w:line="276" w:lineRule="auto"/>
-        <w:rPr>
-          <w:rFonts w:ascii="Cambria" w:hAnsi="Cambria"/>
-          <w:lang w:val="en-US"/>
-        </w:rPr>
-      </w:pPr>
-      <w:r>
-        <w:rPr>
-          <w:rFonts w:ascii="Cambria" w:hAnsi="Cambria"/>
-          <w:lang w:val="en-US"/>
-        </w:rPr>
-        <w:t># CALCUL the total flower per plot per year (sum of all sections)</w:t>
-      </w:r>
-    </w:p>
-    <w:p>
-      <w:pPr>
-        <w:spacing w:line="276" w:lineRule="auto"/>
-        <w:rPr>
-          <w:rFonts w:ascii="Cambria" w:hAnsi="Cambria"/>
-          <w:lang w:val="en-US"/>
-        </w:rPr>
-      </w:pPr>
-      <w:r>
-        <w:rPr>
-          <w:rFonts w:ascii="Cambria" w:hAnsi="Cambria"/>
-          <w:lang w:val="en-US"/>
-        </w:rPr>
-        <w:t xml:space="preserve"># </w:t>
-      </w:r>
-      <w:r>
-        <w:rPr>
-          <w:rFonts w:ascii="Cambria" w:hAnsi="Cambria"/>
-          <w:lang w:val="en-US"/>
-        </w:rPr>
-        <w:t xml:space="preserve">CALCUL the flower density by dividing the </w:t>
-      </w:r>
-      <w:proofErr w:type="spellStart"/>
-      <w:r>
-        <w:rPr>
-          <w:rFonts w:ascii="Cambria" w:hAnsi="Cambria"/>
-          <w:lang w:val="en-US"/>
-        </w:rPr>
-        <w:t>TotalFlower</w:t>
-      </w:r>
-      <w:proofErr w:type="spellEnd"/>
-      <w:r>
-        <w:rPr>
-          <w:rFonts w:ascii="Cambria" w:hAnsi="Cambria"/>
-          <w:lang w:val="en-US"/>
-        </w:rPr>
-        <w:t xml:space="preserve"> by </w:t>
-      </w:r>
-      <w:proofErr w:type="spellStart"/>
-      <w:r>
-        <w:rPr>
-          <w:rFonts w:ascii="Cambria" w:hAnsi="Cambria"/>
-          <w:lang w:val="en-US"/>
-        </w:rPr>
-        <w:t>P</w:t>
-      </w:r>
-      <w:r>
-        <w:rPr>
-          <w:rFonts w:ascii="Cambria" w:hAnsi="Cambria"/>
-          <w:lang w:val="en-US"/>
-        </w:rPr>
-        <w:t>lot_size</w:t>
-      </w:r>
-      <w:proofErr w:type="spellEnd"/>
-    </w:p>
-    <w:p>
-      <w:pPr>
-        <w:spacing w:line="276" w:lineRule="auto"/>
-        <w:rPr>
-          <w:rFonts w:ascii="Cambria" w:hAnsi="Cambria"/>
-          <w:lang w:val="en-US"/>
-        </w:rPr>
-      </w:pPr>
-      <w:r>
-        <w:rPr>
-          <w:rFonts w:ascii="Cambria" w:hAnsi="Cambria"/>
-          <w:lang w:val="en-US"/>
-        </w:rPr>
-        <w:t># SPLIT Date into Year, Month, Day</w:t>
-      </w:r>
-    </w:p>
-    <w:p>
-      <w:pPr>
-        <w:spacing w:line="276" w:lineRule="auto"/>
-        <w:rPr>
-          <w:rFonts w:ascii="Cambria" w:hAnsi="Cambria"/>
-          <w:lang w:val="en-US"/>
-        </w:rPr>
-      </w:pPr>
-    </w:p>
-    <w:p>
-      <w:pPr>
-        <w:spacing w:line="276" w:lineRule="auto"/>
+    <w:p>
+      <w:pPr>
         <w:rPr>
           <w:rFonts w:ascii="Cambria" w:hAnsi="Cambria"/>
           <w:b/>
           <w:bCs/>
-          <w:lang w:val="en-US"/>
+          <w:u w:val="single"/>
+          <w:lang w:val="fr-CA"/>
         </w:rPr>
       </w:pPr>
       <w:r>
@@ -1916,6 +986,277 @@
           <w:rFonts w:ascii="Cambria" w:hAnsi="Cambria"/>
           <w:b/>
           <w:bCs/>
+          <w:u w:val="single"/>
+          <w:lang w:val="fr-CA"/>
+        </w:rPr>
+        <w:t>Explanatory variables</w:t>
+      </w:r>
+    </w:p>
+    <w:p>
+      <w:pPr>
+        <w:rPr>
+          <w:rFonts w:ascii="Cambria" w:hAnsi="Cambria"/>
+          <w:lang w:val="fr-CA"/>
+        </w:rPr>
+      </w:pPr>
+      <w:r>
+        <w:rPr>
+          <w:rFonts w:ascii="Cambria" w:hAnsi="Cambria"/>
+          <w:lang w:val="fr-CA"/>
+        </w:rPr>
+        <w:t>The snowmelt day at the plot level has been estimated by linear models. The DOY is the predicted day where plots have to reach 50% of the snow cover. Negative values and extreme value have been converted into NA, meaning the plot never reach 50% snow cover. All values higher than 360 has been removed. </w:t>
+      </w:r>
+    </w:p>
+    <w:p/>
+    <w:p>
+      <w:pPr>
+        <w:pStyle w:val="Titre1"/>
+      </w:pPr>
+      <w:r>
+        <w:t>Technical change made in the dataset in R</w:t>
+      </w:r>
+    </w:p>
+    <w:p>
+      <w:pPr>
+        <w:spacing w:line="276" w:lineRule="auto"/>
+        <w:rPr>
+          <w:rFonts w:ascii="Cambria" w:hAnsi="Cambria"/>
+          <w:lang w:val="en-US"/>
+        </w:rPr>
+      </w:pPr>
+      <w:r>
+        <w:rPr>
+          <w:rFonts w:ascii="Cambria" w:hAnsi="Cambria"/>
+          <w:lang w:val="en-US"/>
+        </w:rPr>
+        <w:t xml:space="preserve"># delete K, W, plots </w:t>
+      </w:r>
+      <w:r>
+        <w:rPr>
+          <w:rFonts w:ascii="Cambria" w:hAnsi="Cambria"/>
+          <w:lang w:val="en-US"/>
+        </w:rPr>
+        <w:t>+</w:t>
+      </w:r>
+      <w:r>
+        <w:rPr>
+          <w:rFonts w:ascii="Cambria" w:hAnsi="Cambria"/>
+          <w:lang w:val="en-US"/>
+        </w:rPr>
+        <w:t xml:space="preserve"> cas5, cas6, dry7, dry8 </w:t>
+      </w:r>
+      <w:r>
+        <w:rPr>
+          <w:rFonts w:ascii="Cambria" w:hAnsi="Cambria"/>
+          <w:lang w:val="en-US"/>
+        </w:rPr>
+        <w:t xml:space="preserve">as </w:t>
+      </w:r>
+      <w:r>
+        <w:rPr>
+          <w:rFonts w:ascii="Cambria" w:hAnsi="Cambria"/>
+          <w:lang w:val="en-US"/>
+        </w:rPr>
+        <w:t xml:space="preserve">half </w:t>
+      </w:r>
+      <w:r>
+        <w:rPr>
+          <w:rFonts w:ascii="Cambria" w:hAnsi="Cambria"/>
+          <w:lang w:val="en-US"/>
+        </w:rPr>
+        <w:t xml:space="preserve">has </w:t>
+      </w:r>
+      <w:r>
+        <w:rPr>
+          <w:rFonts w:ascii="Cambria" w:hAnsi="Cambria"/>
+          <w:lang w:val="en-US"/>
+        </w:rPr>
+        <w:t xml:space="preserve">no data </w:t>
+      </w:r>
+    </w:p>
+    <w:p>
+      <w:pPr>
+        <w:spacing w:line="276" w:lineRule="auto"/>
+        <w:rPr>
+          <w:rFonts w:ascii="Cambria" w:hAnsi="Cambria"/>
+          <w:lang w:val="en-US"/>
+        </w:rPr>
+      </w:pPr>
+      <w:r>
+        <w:rPr>
+          <w:rFonts w:ascii="Cambria" w:hAnsi="Cambria"/>
+          <w:lang w:val="en-US"/>
+        </w:rPr>
+        <w:t xml:space="preserve"># correct </w:t>
+      </w:r>
+      <w:r>
+        <w:rPr>
+          <w:rFonts w:ascii="Cambria" w:hAnsi="Cambria"/>
+          <w:lang w:val="en-US"/>
+        </w:rPr>
+        <w:t xml:space="preserve">Species name i.e. </w:t>
+      </w:r>
+      <w:r>
+        <w:rPr>
+          <w:rFonts w:ascii="Cambria" w:hAnsi="Cambria"/>
+          <w:lang w:val="en-US"/>
+        </w:rPr>
+        <w:t xml:space="preserve">Sil , Si </w:t>
+      </w:r>
+      <w:r>
+        <w:rPr>
+          <w:rFonts w:ascii="Cambria" w:hAnsi="Cambria"/>
+          <w:lang w:val="en-US"/>
+        </w:rPr>
+        <w:t>with SIL</w:t>
+      </w:r>
+    </w:p>
+    <w:p>
+      <w:pPr>
+        <w:spacing w:line="276" w:lineRule="auto"/>
+        <w:rPr>
+          <w:rFonts w:ascii="Cambria" w:hAnsi="Cambria"/>
+          <w:lang w:val="en-US"/>
+        </w:rPr>
+      </w:pPr>
+      <w:r>
+        <w:rPr>
+          <w:rFonts w:ascii="Cambria" w:hAnsi="Cambria"/>
+          <w:lang w:val="en-US"/>
+        </w:rPr>
+        <w:t>#</w:t>
+      </w:r>
+      <w:r>
+        <w:rPr>
+          <w:rFonts w:ascii="Cambria" w:hAnsi="Cambria"/>
+          <w:lang w:val="en-US"/>
+        </w:rPr>
+        <w:t xml:space="preserve"> SELECT "TOTALCOUNT"</w:t>
+      </w:r>
+      <w:r>
+        <w:rPr>
+          <w:rFonts w:ascii="Cambria" w:hAnsi="Cambria"/>
+          <w:lang w:val="en-US"/>
+        </w:rPr>
+        <w:t xml:space="preserve"> of the original dataset (from GEM)</w:t>
+      </w:r>
+    </w:p>
+    <w:p>
+      <w:pPr>
+        <w:spacing w:line="276" w:lineRule="auto"/>
+        <w:rPr>
+          <w:rFonts w:ascii="Cambria" w:hAnsi="Cambria"/>
+          <w:lang w:val="en-US"/>
+        </w:rPr>
+      </w:pPr>
+      <w:r>
+        <w:rPr>
+          <w:rFonts w:ascii="Cambria" w:hAnsi="Cambria"/>
+          <w:lang w:val="en-US"/>
+        </w:rPr>
+        <w:t># REPLACE Section = A-D, A-B with A</w:t>
+      </w:r>
+    </w:p>
+    <w:p>
+      <w:pPr>
+        <w:spacing w:line="276" w:lineRule="auto"/>
+        <w:rPr>
+          <w:rFonts w:ascii="Cambria" w:hAnsi="Cambria"/>
+          <w:lang w:val="en-US"/>
+        </w:rPr>
+      </w:pPr>
+      <w:r>
+        <w:rPr>
+          <w:rFonts w:ascii="Cambria" w:hAnsi="Cambria"/>
+          <w:lang w:val="en-US"/>
+        </w:rPr>
+        <w:t># CALCUL the total flower per plot per year (sum of all sections)</w:t>
+      </w:r>
+    </w:p>
+    <w:p>
+      <w:pPr>
+        <w:spacing w:line="276" w:lineRule="auto"/>
+        <w:rPr>
+          <w:rFonts w:ascii="Cambria" w:hAnsi="Cambria"/>
+          <w:lang w:val="en-US"/>
+        </w:rPr>
+      </w:pPr>
+      <w:r>
+        <w:rPr>
+          <w:rFonts w:ascii="Cambria" w:hAnsi="Cambria"/>
+          <w:lang w:val="en-US"/>
+        </w:rPr>
+        <w:t xml:space="preserve"># </w:t>
+      </w:r>
+      <w:r>
+        <w:rPr>
+          <w:rFonts w:ascii="Cambria" w:hAnsi="Cambria"/>
+          <w:lang w:val="en-US"/>
+        </w:rPr>
+        <w:t>CALCUL the flower density by dividing the TotalFlower</w:t>
+      </w:r>
+      <w:r>
+        <w:rPr>
+          <w:rFonts w:ascii="Cambria" w:hAnsi="Cambria"/>
+          <w:lang w:val="en-US"/>
+        </w:rPr>
+        <w:t xml:space="preserve"> by </w:t>
+      </w:r>
+      <w:r>
+        <w:rPr>
+          <w:rFonts w:ascii="Cambria" w:hAnsi="Cambria"/>
+          <w:lang w:val="en-US"/>
+        </w:rPr>
+        <w:t>P</w:t>
+      </w:r>
+      <w:r>
+        <w:rPr>
+          <w:rFonts w:ascii="Cambria" w:hAnsi="Cambria"/>
+          <w:lang w:val="en-US"/>
+        </w:rPr>
+        <w:t>lot_size</w:t>
+      </w:r>
+    </w:p>
+    <w:p>
+      <w:pPr>
+        <w:spacing w:line="276" w:lineRule="auto"/>
+        <w:rPr>
+          <w:rFonts w:ascii="Cambria" w:hAnsi="Cambria"/>
+          <w:lang w:val="en-US"/>
+        </w:rPr>
+      </w:pPr>
+      <w:r>
+        <w:rPr>
+          <w:rFonts w:ascii="Cambria" w:hAnsi="Cambria"/>
+          <w:lang w:val="en-US"/>
+        </w:rPr>
+        <w:t># SPLIT Date into Year, Month, Day</w:t>
+      </w:r>
+    </w:p>
+    <w:p>
+      <w:pPr>
+        <w:spacing w:line="276" w:lineRule="auto"/>
+        <w:rPr>
+          <w:rFonts w:ascii="Cambria" w:hAnsi="Cambria"/>
+          <w:lang w:val="en-US"/>
+        </w:rPr>
+      </w:pPr>
+    </w:p>
+    <w:p>
+      <w:pPr>
+        <w:spacing w:line="276" w:lineRule="auto"/>
+        <w:rPr>
+          <w:rFonts w:ascii="Cambria" w:hAnsi="Cambria"/>
+          <w:b/>
+          <w:bCs/>
+          <w:lang w:val="en-US"/>
+        </w:rPr>
+      </w:pPr>
+      <w:r>
+        <w:rPr>
+          <w:rFonts w:ascii="Cambria" w:hAnsi="Cambria"/>
+          <w:b/>
+          <w:bCs/>
           <w:lang w:val="en-US"/>
         </w:rPr>
         <w:t># For SALIX:</w:t>
@@ -1934,15 +1275,7 @@
           <w:rFonts w:ascii="Cambria" w:hAnsi="Cambria"/>
           <w:lang w:val="en-US"/>
         </w:rPr>
-        <w:t xml:space="preserve"># </w:t>
-      </w:r>
-      <w:proofErr w:type="gramStart"/>
-      <w:r>
-        <w:rPr>
-          <w:rFonts w:ascii="Cambria" w:hAnsi="Cambria"/>
-          <w:lang w:val="en-US"/>
-        </w:rPr>
-        <w:t>se</w:t>
+        <w:t># se</w:t>
       </w:r>
       <w:r>
         <w:rPr>
@@ -1956,105 +1289,47 @@
           <w:rFonts w:ascii="Cambria" w:hAnsi="Cambria"/>
           <w:lang w:val="en-US"/>
         </w:rPr>
-        <w:t>ect</w:t>
-      </w:r>
-      <w:proofErr w:type="gramEnd"/>
-      <w:r>
-        <w:rPr>
-          <w:rFonts w:ascii="Cambria" w:hAnsi="Cambria"/>
-          <w:lang w:val="en-US"/>
-        </w:rPr>
-        <w:t xml:space="preserve"> TOTALCOUNT, remove -9999, sum at plot level and </w:t>
-      </w:r>
-    </w:p>
-    <w:p>
-      <w:pPr>
-        <w:spacing w:line="276" w:lineRule="auto"/>
-        <w:rPr>
-          <w:rFonts w:ascii="Cambria" w:hAnsi="Cambria"/>
-          <w:lang w:val="en-US"/>
-        </w:rPr>
-      </w:pPr>
-      <w:r>
-        <w:rPr>
-          <w:rFonts w:ascii="Cambria" w:hAnsi="Cambria"/>
-          <w:lang w:val="en-US"/>
-        </w:rPr>
-        <w:t xml:space="preserve"># </w:t>
-      </w:r>
-      <w:proofErr w:type="gramStart"/>
-      <w:r>
-        <w:rPr>
-          <w:rFonts w:ascii="Cambria" w:hAnsi="Cambria"/>
-          <w:lang w:val="en-US"/>
-        </w:rPr>
-        <w:t>select</w:t>
-      </w:r>
-      <w:proofErr w:type="gramEnd"/>
-      <w:r>
-        <w:rPr>
-          <w:rFonts w:ascii="Cambria" w:hAnsi="Cambria"/>
-          <w:lang w:val="en-US"/>
-        </w:rPr>
-        <w:t xml:space="preserve"> only Total Male, Female and Buds</w:t>
-      </w:r>
-    </w:p>
-    <w:p>
-      <w:pPr>
-        <w:spacing w:line="276" w:lineRule="auto"/>
-        <w:rPr>
-          <w:rFonts w:ascii="Cambria" w:hAnsi="Cambria"/>
-          <w:lang w:val="en-US"/>
-        </w:rPr>
-      </w:pPr>
-      <w:r>
-        <w:rPr>
-          <w:rFonts w:ascii="Cambria" w:hAnsi="Cambria"/>
-          <w:lang w:val="en-US"/>
-        </w:rPr>
-        <w:t xml:space="preserve"># Buds were divided following the </w:t>
-      </w:r>
-      <w:proofErr w:type="spellStart"/>
-      <w:r>
-        <w:rPr>
-          <w:rFonts w:ascii="Cambria" w:hAnsi="Cambria"/>
-          <w:lang w:val="en-US"/>
-        </w:rPr>
-        <w:t>SexRatioat</w:t>
-      </w:r>
-      <w:proofErr w:type="spellEnd"/>
-      <w:r>
-        <w:rPr>
-          <w:rFonts w:ascii="Cambria" w:hAnsi="Cambria"/>
-          <w:lang w:val="en-US"/>
-        </w:rPr>
-        <w:t xml:space="preserve"> the plot level for all years (=</w:t>
-      </w:r>
-      <w:proofErr w:type="spellStart"/>
-      <w:r>
-        <w:rPr>
-          <w:rFonts w:ascii="Cambria" w:hAnsi="Cambria"/>
-          <w:lang w:val="en-US"/>
-        </w:rPr>
-        <w:t>Total_Male</w:t>
-      </w:r>
-      <w:proofErr w:type="spellEnd"/>
-      <w:r>
-        <w:rPr>
-          <w:rFonts w:ascii="Cambria" w:hAnsi="Cambria"/>
-          <w:lang w:val="en-US"/>
-        </w:rPr>
-        <w:t>/</w:t>
-      </w:r>
-      <w:proofErr w:type="spellStart"/>
-      <w:r>
-        <w:rPr>
-          <w:rFonts w:ascii="Cambria" w:hAnsi="Cambria"/>
-          <w:lang w:val="en-US"/>
-        </w:rPr>
-        <w:t>Total_Female</w:t>
-      </w:r>
-      <w:proofErr w:type="spellEnd"/>
+        <w:t xml:space="preserve">ect TOTALCOUNT, remove -9999, sum at plot level and </w:t>
+      </w:r>
+    </w:p>
+    <w:p>
+      <w:pPr>
+        <w:spacing w:line="276" w:lineRule="auto"/>
+        <w:rPr>
+          <w:rFonts w:ascii="Cambria" w:hAnsi="Cambria"/>
+          <w:lang w:val="en-US"/>
+        </w:rPr>
+      </w:pPr>
+      <w:r>
+        <w:rPr>
+          <w:rFonts w:ascii="Cambria" w:hAnsi="Cambria"/>
+          <w:lang w:val="en-US"/>
+        </w:rPr>
+        <w:t># select only Total Male, Female and Buds</w:t>
+      </w:r>
+    </w:p>
+    <w:p>
+      <w:pPr>
+        <w:spacing w:line="276" w:lineRule="auto"/>
+        <w:rPr>
+          <w:rFonts w:ascii="Cambria" w:hAnsi="Cambria"/>
+          <w:lang w:val="en-US"/>
+        </w:rPr>
+      </w:pPr>
+      <w:r>
+        <w:rPr>
+          <w:rFonts w:ascii="Cambria" w:hAnsi="Cambria"/>
+          <w:lang w:val="en-US"/>
+        </w:rPr>
+        <w:t># Buds were divided following the SexRatioat the plot level for all years (=</w:t>
+      </w:r>
+      <w:r>
+        <w:rPr>
+          <w:rFonts w:ascii="Cambria" w:hAnsi="Cambria"/>
+          <w:lang w:val="en-US"/>
+        </w:rPr>
+        <w:t>Total_Male/Total_Female</w:t>
+      </w:r>
       <w:r>
         <w:rPr>
           <w:rFonts w:ascii="Cambria" w:hAnsi="Cambria"/>
@@ -2442,7 +1717,6 @@
   </w:num>
   <w:num w:numId="4">
     <w:abstractNumId w:val="0"/>
-    <w:lvlOverride w:ilvl="0"/>
   </w:num>
 </w:numbering>
 </file>
@@ -2455,7 +1729,7 @@
         <w:rFonts w:asciiTheme="minorHAnsi" w:eastAsiaTheme="minorHAnsi" w:hAnsiTheme="minorHAnsi" w:cstheme="minorBidi"/>
         <w:sz w:val="24"/>
         <w:szCs w:val="24"/>
-        <w:lang w:val="fr-FI" w:eastAsia="en-US" w:bidi="ar-SA"/>
+        <w:lang w:eastAsia="en-US" w:bidi="ar-SA"/>
       </w:rPr>
     </w:rPrDefault>
     <w:pPrDefault/>
@@ -2896,7 +2170,6 @@
   <w:style w:type="character" w:default="1" w:styleId="Policepardfaut">
     <w:name w:val="Default Paragraph Font"/>
     <w:uiPriority w:val="1"/>
-    <w:semiHidden/>
     <w:unhideWhenUsed/>
   </w:style>
   <w:style w:type="table" w:default="1" w:styleId="TableauNormal">
@@ -2947,7 +2220,7 @@
       <w:lang w:val="en-US"/>
     </w:rPr>
   </w:style>
-  <w:style w:type="character" w:styleId="Lienhypertexte">
+  <w:style w:type="character" w:styleId="Hyperlien">
     <w:name w:val="Hyperlink"/>
     <w:basedOn w:val="Policepardfaut"/>
     <w:uiPriority w:val="99"/>

</xml_diff>